<commit_message>
update 06. Artificial intelligence
</commit_message>
<xml_diff>
--- a/06. Artificial intelligence/Seminar-01/ДЗ. Внедрение искусственного интеллекта в образование.docx
+++ b/06. Artificial intelligence/Seminar-01/ДЗ. Внедрение искусственного интеллекта в образование.docx
@@ -4,8 +4,71 @@
   <w:body>
     <w:p>
       <w:pPr>
-        <w:jc w:val="both"/>
-      </w:pPr>
+        <w:pStyle w:val="a6"/>
+        <w:spacing w:before="0" w:after="120"/>
+        <w:ind w:left="0" w:right="-1"/>
+        <w:rPr>
+          <w:rFonts w:ascii="Times New Roman" w:hAnsi="Times New Roman" w:cs="Times New Roman"/>
+          <w:b/>
+          <w:i w:val="0"/>
+          <w:sz w:val="40"/>
+          <w:lang w:eastAsia="ru-RU"/>
+        </w:rPr>
+      </w:pPr>
+      <w:r>
+        <w:rPr>
+          <w:rFonts w:ascii="Times New Roman" w:hAnsi="Times New Roman" w:cs="Times New Roman"/>
+          <w:b/>
+          <w:i w:val="0"/>
+          <w:sz w:val="40"/>
+          <w:lang w:eastAsia="ru-RU"/>
+        </w:rPr>
+        <w:t>Искусственный и</w:t>
+      </w:r>
+      <w:r>
+        <w:rPr>
+          <w:rFonts w:ascii="Times New Roman" w:hAnsi="Times New Roman" w:cs="Times New Roman"/>
+          <w:b/>
+          <w:i w:val="0"/>
+          <w:sz w:val="40"/>
+          <w:lang w:eastAsia="ru-RU"/>
+        </w:rPr>
+        <w:t>нтеллект (Передовые технологии)</w:t>
+      </w:r>
+      <w:r>
+        <w:rPr>
+          <w:rFonts w:ascii="Times New Roman" w:hAnsi="Times New Roman" w:cs="Times New Roman"/>
+          <w:b/>
+          <w:i w:val="0"/>
+          <w:sz w:val="40"/>
+          <w:lang w:eastAsia="ru-RU"/>
+        </w:rPr>
+        <w:t>. Обучение в записи</w:t>
+      </w:r>
+    </w:p>
+    <w:p>
+      <w:pPr>
+        <w:pStyle w:val="a6"/>
+        <w:spacing w:before="0"/>
+        <w:ind w:left="0" w:right="-1"/>
+        <w:rPr>
+          <w:rFonts w:ascii="Times New Roman" w:hAnsi="Times New Roman" w:cs="Times New Roman"/>
+          <w:b/>
+          <w:sz w:val="26"/>
+          <w:szCs w:val="26"/>
+          <w:lang w:eastAsia="ru-RU"/>
+        </w:rPr>
+      </w:pPr>
+      <w:r>
+        <w:rPr>
+          <w:rFonts w:ascii="Times New Roman" w:hAnsi="Times New Roman" w:cs="Times New Roman"/>
+          <w:b/>
+          <w:sz w:val="26"/>
+          <w:szCs w:val="26"/>
+          <w:lang w:eastAsia="ru-RU"/>
+        </w:rPr>
+        <w:t>Урок 2. Семинар. Искусственный интеллект. Обзор</w:t>
+      </w:r>
     </w:p>
     <w:p>
       <w:pPr>
@@ -17,6 +80,8 @@
           <w:b/>
         </w:rPr>
       </w:pPr>
+      <w:bookmarkStart w:id="0" w:name="_GoBack"/>
+      <w:bookmarkEnd w:id="0"/>
       <w:r>
         <w:rPr>
           <w:b/>
@@ -66,12 +131,7 @@
         <w:jc w:val="both"/>
       </w:pPr>
       <w:r>
-        <w:t>Сфера образования консервативна и основ</w:t>
-      </w:r>
-      <w:bookmarkStart w:id="0" w:name="_GoBack"/>
-      <w:bookmarkEnd w:id="0"/>
-      <w:r>
-        <w:t xml:space="preserve">ана на традициях. Потому инновации приходят в образование не первыми, но зато апробированными. Особую роль в этом играет </w:t>
+        <w:t xml:space="preserve">Сфера образования консервативна и основана на традициях. Потому инновации приходят в образование не первыми, но зато апробированными. Особую роль в этом играет </w:t>
       </w:r>
       <w:proofErr w:type="spellStart"/>
       <w:r>
@@ -167,7 +227,11 @@
       </w:r>
       <w:proofErr w:type="spellEnd"/>
       <w:r>
-        <w:t xml:space="preserve">). Речь идет о том, что молодые люди уже интуитивно пользуются цифровыми технологиями, это понятный для них мир. Они уверенно </w:t>
+        <w:t xml:space="preserve">). Речь идет о том, что молодые люди уже интуитивно пользуются цифровыми технологиями, это понятный для них мир. Они </w:t>
+      </w:r>
+      <w:r>
+        <w:lastRenderedPageBreak/>
+        <w:t xml:space="preserve">уверенно </w:t>
       </w:r>
       <w:proofErr w:type="spellStart"/>
       <w:r>
@@ -200,7 +264,6 @@
         <w:jc w:val="both"/>
       </w:pPr>
       <w:r>
-        <w:lastRenderedPageBreak/>
         <w:t xml:space="preserve">Но ИИ так быстро развивается и внедряется, что влияет на профессии и занятость. По оценкам Мирового финансового форума в следующие пять лет будет потеряно 83 миллиона рабочих мест и создано 69 миллионов. А специалисты по искусственному интеллекту и машинному обучению возглавляют список быстрорастущих вакансий. Да и большинство самых динамичных ролей в списке связаны с технологиями. Например, </w:t>
       </w:r>
       <w:proofErr w:type="spellStart"/>
@@ -303,43 +366,49 @@
         <w:rPr>
           <w:i/>
         </w:rPr>
-        <w:t>Искусственный интеллект в пилотном режиме с февраля 2023 года</w:t>
-      </w:r>
-      <w:r>
+        <w:t>Искусственный интеллект в пилотном режиме с февраля 2023 года начал проверять сочинения школьников (об этом рассказали РИА Новости в пресс-службе НТИ).</w:t>
+      </w:r>
+    </w:p>
+    <w:p>
+      <w:pPr>
+        <w:jc w:val="both"/>
         <w:rPr>
           <w:i/>
         </w:rPr>
-        <w:t xml:space="preserve"> начал </w:t>
-      </w:r>
+      </w:pPr>
       <w:r>
         <w:rPr>
           <w:i/>
         </w:rPr>
-        <w:t>проверять сочинения школьников</w:t>
-      </w:r>
-      <w:r>
+        <w:t>«Пилотное применение новой разработки начнется в школах в феврале и будет касаться учителей русского языка и литературы, истории и обществознания», — говорится в сообщении.</w:t>
+      </w:r>
+    </w:p>
+    <w:p>
+      <w:pPr>
+        <w:jc w:val="both"/>
         <w:rPr>
           <w:i/>
         </w:rPr>
-        <w:t xml:space="preserve"> (об </w:t>
-      </w:r>
+      </w:pPr>
       <w:r>
         <w:rPr>
           <w:i/>
         </w:rPr>
-        <w:t>этом рассказали РИА Новости в пресс-службе НТИ</w:t>
-      </w:r>
-      <w:r>
+        <w:t>Отмечается, что разработанный алгоритм выявляет ошибки лучше, чем среднестатистический преподаватель-эксперт.</w:t>
+      </w:r>
+    </w:p>
+    <w:p>
+      <w:pPr>
+        <w:jc w:val="both"/>
         <w:rPr>
           <w:i/>
         </w:rPr>
-        <w:t>)</w:t>
-      </w:r>
+      </w:pPr>
       <w:r>
         <w:rPr>
           <w:i/>
         </w:rPr>
-        <w:t>.</w:t>
+        <w:t>Кроме того, данный алгоритм ищет не только грамматические и пунктуационные ошибки, но и смысловые недочеты.</w:t>
       </w:r>
     </w:p>
     <w:p>
@@ -353,7 +422,7 @@
         <w:rPr>
           <w:i/>
         </w:rPr>
-        <w:t>«Пилотное применение новой разработки начнется в школах в феврале и будет касаться учителей русского языка и литературы, истории и обществознания», — говорится в сообщении.</w:t>
+        <w:t>«Предложенное решение может сократить временные затраты проверяющего на 20%, что снизит человеческий фактор при проверке сочинений учеников школ», — заявил директор фонда НТИ Вадим Медведев.</w:t>
       </w:r>
     </w:p>
     <w:p>
@@ -367,61 +436,7 @@
         <w:rPr>
           <w:i/>
         </w:rPr>
-        <w:t>Отмечается, что разработанный алгоритм выявляет ошибки лучше, чем среднестатистический преподаватель-эксперт.</w:t>
-      </w:r>
-    </w:p>
-    <w:p>
-      <w:pPr>
-        <w:jc w:val="both"/>
-        <w:rPr>
-          <w:i/>
-        </w:rPr>
-      </w:pPr>
-      <w:r>
-        <w:rPr>
-          <w:i/>
-        </w:rPr>
-        <w:t>Кроме того, данный алгоритм ищет не только грамматические и пунктуационные ошибки, но и смысловые недочеты.</w:t>
-      </w:r>
-    </w:p>
-    <w:p>
-      <w:pPr>
-        <w:jc w:val="both"/>
-        <w:rPr>
-          <w:i/>
-        </w:rPr>
-      </w:pPr>
-      <w:r>
-        <w:rPr>
-          <w:i/>
-        </w:rPr>
-        <w:t>«Предложенное решение может сократить временные затраты проверяющего на 20%, что снизит человеческий фактор при проверке сочинений учеников школ», — заявил директор фонда НТИ Вадим Медведев.</w:t>
-      </w:r>
-    </w:p>
-    <w:p>
-      <w:pPr>
-        <w:jc w:val="both"/>
-        <w:rPr>
-          <w:i/>
-        </w:rPr>
-      </w:pPr>
-      <w:r>
-        <w:rPr>
-          <w:i/>
-        </w:rPr>
-        <w:t xml:space="preserve">Ранее главный аналитик Центра искусственного интеллекта МФТИ Игорь Пивоваров заявил, </w:t>
-      </w:r>
-      <w:r>
-        <w:rPr>
-          <w:i/>
-        </w:rPr>
-        <w:t>что,</w:t>
-      </w:r>
-      <w:r>
-        <w:rPr>
-          <w:i/>
-        </w:rPr>
-        <w:t xml:space="preserve"> создав сильный искусственный интеллект, человек окажется эволюционно отставшим.</w:t>
+        <w:t>Ранее главный аналитик Центра искусственного интеллекта МФТИ Игорь Пивоваров заявил, что, создав сильный искусственный интеллект, человек окажется эволюционно отставшим.</w:t>
       </w:r>
     </w:p>
     <w:p>
@@ -494,6 +509,7 @@
         <w:jc w:val="both"/>
       </w:pPr>
       <w:r>
+        <w:lastRenderedPageBreak/>
         <w:t>Н</w:t>
       </w:r>
       <w:r>
@@ -513,7 +529,6 @@
         <w:jc w:val="both"/>
       </w:pPr>
       <w:r>
-        <w:lastRenderedPageBreak/>
         <w:t>при проверке работ учителя анализируют текст сочинения, проникают в суть, пытаются понять, что пытался донести школьник, как он выстроил грамматическую композицию. В то время, как ИИ делает анализ на основе вложенного в него шаблона. И если шаблон не соответствует, может засчитать это</w:t>
       </w:r>
       <w:r>
@@ -533,13 +548,7 @@
         <w:jc w:val="both"/>
       </w:pPr>
       <w:r>
-        <w:t xml:space="preserve">подобное решение о внедрении </w:t>
-      </w:r>
-      <w:r>
-        <w:t>ИИ</w:t>
-      </w:r>
-      <w:r>
-        <w:t xml:space="preserve"> при проверке работ приведет к стандартизации мышления школьников, и как следствие, отсутствие развития творческого мышления, </w:t>
+        <w:t xml:space="preserve">подобное решение о внедрении ИИ при проверке работ приведет к стандартизации мышления школьников, и как следствие, отсутствие развития творческого мышления, </w:t>
       </w:r>
       <w:r>
         <w:t xml:space="preserve">и желания </w:t>
@@ -676,11 +685,10 @@
       </w:r>
       <w:r>
         <w:br/>
-        <w:t xml:space="preserve">5. Обратная связь и поддержка: ИИ может предоставлять обратную связь </w:t>
       </w:r>
       <w:r>
         <w:lastRenderedPageBreak/>
-        <w:t>учащимся и помогать им в процессе обучения. Он может выявлять ошибки, подсказывать правильные ответы и предлагать дополнительные материалы для углубленного изучения.</w:t>
+        <w:t>5. Обратная связь и поддержка: ИИ может предоставлять обратную связь учащимся и помогать им в процессе обучения. Он может выявлять ошибки, подсказывать правильные ответы и предлагать дополнительные материалы для углубленного изучения.</w:t>
       </w:r>
     </w:p>
     <w:p>
@@ -835,17 +843,15 @@
       </w:r>
       <w:r>
         <w:br/>
-      </w:r>
+        <w:t>Константин Воронцов, из МГУ, обозначил проблему так: «Чтобы такие модели были конкурентоспособны внутри российского рынка, они неизбежно должны много и хорошо знать о России. Т.е. в этом плане они должны быть надежны».</w:t>
+      </w:r>
+    </w:p>
+    <w:p>
+      <w:pPr>
+        <w:jc w:val="both"/>
+      </w:pPr>
       <w:r>
         <w:lastRenderedPageBreak/>
-        <w:t>Константин Воронцов, из МГУ, обозначил проблему так: «Чтобы такие модели были конкурентоспособны внутри российского рынка, они неизбежно должны много и хорошо знать о России. Т.е. в этом плане они должны быть надежны».</w:t>
-      </w:r>
-    </w:p>
-    <w:p>
-      <w:pPr>
-        <w:jc w:val="both"/>
-      </w:pPr>
-      <w:r>
         <w:t xml:space="preserve">Важно учитывать эти недостатки и разрабатывать стратегии, которые уделяют должное внимание как преимуществам, так и рискам использования ИИ в образовании. Внедрение ИИ не должно являться самоцелью, а скорее следствием </w:t>
       </w:r>
       <w:proofErr w:type="gramStart"/>
@@ -937,19 +943,7 @@
           <w:rPr>
             <w:rStyle w:val="a4"/>
           </w:rPr>
-          <w:t>https://roscongress.o</w:t>
-        </w:r>
-        <w:r>
-          <w:rPr>
-            <w:rStyle w:val="a4"/>
-          </w:rPr>
-          <w:t>r</w:t>
-        </w:r>
-        <w:r>
-          <w:rPr>
-            <w:rStyle w:val="a4"/>
-          </w:rPr>
-          <w:t>g/</w:t>
+          <w:t>https://roscongress.org/</w:t>
         </w:r>
       </w:hyperlink>
       <w:r>
@@ -1018,14 +1012,7 @@
             <w:rStyle w:val="a4"/>
             <w:lang w:val="en-US"/>
           </w:rPr>
-          <w:t>g</w:t>
-        </w:r>
-        <w:r>
-          <w:rPr>
-            <w:rStyle w:val="a4"/>
-            <w:lang w:val="en-US"/>
-          </w:rPr>
-          <w:t>azeta</w:t>
+          <w:t>gazeta</w:t>
         </w:r>
         <w:proofErr w:type="spellEnd"/>
         <w:r>
@@ -1097,7 +1084,7 @@
     </w:p>
     <w:sectPr>
       <w:pgSz w:w="11906" w:h="16838"/>
-      <w:pgMar w:top="1134" w:right="850" w:bottom="1134" w:left="1701" w:header="708" w:footer="708" w:gutter="0"/>
+      <w:pgMar w:top="1134" w:right="850" w:bottom="1134" w:left="1134" w:header="708" w:footer="708" w:gutter="0"/>
       <w:cols w:space="708"/>
       <w:docGrid w:linePitch="360"/>
     </w:sectPr>
@@ -1827,6 +1814,7 @@
   <w:style w:type="character" w:default="1" w:styleId="a0">
     <w:name w:val="Default Paragraph Font"/>
     <w:uiPriority w:val="1"/>
+    <w:semiHidden/>
     <w:unhideWhenUsed/>
   </w:style>
   <w:style w:type="table" w:default="1" w:styleId="a1">
@@ -1882,6 +1870,45 @@
     <w:rPr>
       <w:color w:val="954F72" w:themeColor="followedHyperlink"/>
       <w:u w:val="single"/>
+    </w:rPr>
+  </w:style>
+  <w:style w:type="paragraph" w:styleId="a6">
+    <w:name w:val="Intense Quote"/>
+    <w:basedOn w:val="a"/>
+    <w:next w:val="a"/>
+    <w:link w:val="a7"/>
+    <w:uiPriority w:val="30"/>
+    <w:qFormat/>
+    <w:rsid w:val="0039386D"/>
+    <w:pPr>
+      <w:pBdr>
+        <w:top w:val="single" w:sz="4" w:space="10" w:color="5B9BD5" w:themeColor="accent1"/>
+        <w:bottom w:val="single" w:sz="4" w:space="10" w:color="5B9BD5" w:themeColor="accent1"/>
+      </w:pBdr>
+      <w:spacing w:before="360" w:after="360"/>
+      <w:ind w:left="864" w:right="864"/>
+      <w:jc w:val="center"/>
+    </w:pPr>
+    <w:rPr>
+      <w:rFonts w:asciiTheme="minorHAnsi" w:hAnsiTheme="minorHAnsi"/>
+      <w:i/>
+      <w:iCs/>
+      <w:color w:val="5B9BD5" w:themeColor="accent1"/>
+      <w:sz w:val="22"/>
+    </w:rPr>
+  </w:style>
+  <w:style w:type="character" w:customStyle="1" w:styleId="a7">
+    <w:name w:val="Выделенная цитата Знак"/>
+    <w:basedOn w:val="a0"/>
+    <w:link w:val="a6"/>
+    <w:uiPriority w:val="30"/>
+    <w:rsid w:val="0039386D"/>
+    <w:rPr>
+      <w:rFonts w:asciiTheme="minorHAnsi" w:hAnsiTheme="minorHAnsi"/>
+      <w:i/>
+      <w:iCs/>
+      <w:color w:val="5B9BD5" w:themeColor="accent1"/>
+      <w:sz w:val="22"/>
     </w:rPr>
   </w:style>
 </w:styles>

</xml_diff>